<commit_message>
added some text about the app
</commit_message>
<xml_diff>
--- a/Konzeptpaper.docx
+++ b/Konzeptpaper.docx
@@ -513,6 +513,36 @@
     <w:p/>
     <w:p>
       <w:r>
+        <w:t xml:space="preserve">[detaillierte Infos, wie wir etwas diese </w:t>
+      </w:r>
+      <w:proofErr w:type="spellStart"/>
+      <w:r>
+        <w:t>analyse</w:t>
+      </w:r>
+      <w:proofErr w:type="spellEnd"/>
+      <w:r>
+        <w:t xml:space="preserve"> machen wollen, </w:t>
+      </w:r>
+      <w:proofErr w:type="spellStart"/>
+      <w:r>
+        <w:t>vorschläge</w:t>
+      </w:r>
+      <w:proofErr w:type="spellEnd"/>
+      <w:r>
+        <w:t xml:space="preserve"> </w:t>
+      </w:r>
+      <w:proofErr w:type="spellStart"/>
+      <w:r>
+        <w:t>etc</w:t>
+      </w:r>
+      <w:proofErr w:type="spellEnd"/>
+      <w:r>
+        <w:t>]</w:t>
+      </w:r>
+    </w:p>
+    <w:p/>
+    <w:p>
+      <w:r>
         <w:t xml:space="preserve">Sobald bestimmt ist, welche Tätigkeiten wieviel Zeit beanspruchen, gilt es als zweiter Schritt zu bestimmen, wie groß das Maß der Automatisierbarkeit ist. Dabei kann der Faktor der Verbesserung als Maßstab genommen werden. Mit den Datenpunkten kann jede Tätigkeit als Vektor in einem zweidimensionalen Raum </w:t>
       </w:r>
       <w:r>
@@ -574,97 +604,144 @@
         <w:t>Insolvenzradar</w:t>
       </w:r>
     </w:p>
-    <w:p/>
-    <w:p>
-      <w:r>
-        <w:t xml:space="preserve">Teil unseres Beitrags ist das Insolvenzradar. Ziel war es, ein </w:t>
-      </w:r>
-      <w:proofErr w:type="gramStart"/>
-      <w:r>
-        <w:t>Legal</w:t>
-      </w:r>
-      <w:proofErr w:type="gramEnd"/>
-      <w:r>
-        <w:t xml:space="preserve"> Tech-Tool zu bauen, welches tatsächlich Arbeitszeit in der Kanzlei einspart. </w:t>
-      </w:r>
-    </w:p>
-    <w:p/>
-    <w:p>
-      <w:r>
-        <w:t xml:space="preserve">Die Grundlage für das Insolvenzradar war vor allem </w:t>
-      </w:r>
-    </w:p>
-    <w:p>
-      <w:r>
-        <w:t>Problem:</w:t>
-      </w:r>
-    </w:p>
-    <w:p/>
-    <w:p>
-      <w:r>
-        <w:t xml:space="preserve">Auf www.insolvenzbekanntmachungen.de </w:t>
-      </w:r>
-      <w:r>
-        <w:t xml:space="preserve">veröffentlichen die Insolvenzgerichte </w:t>
-      </w:r>
-      <w:r>
-        <w:t>Bekanntmachungen in Insolvenzverfahren</w:t>
-      </w:r>
+    <w:p>
       <w:bookmarkStart w:id="0" w:name="_GoBack"/>
       <w:bookmarkEnd w:id="0"/>
-      <w:r>
-        <w:t xml:space="preserve">. Diese werden den Gläubigern nicht separat bekannt gemacht und Einsprachen dagegen </w:t>
-      </w:r>
-      <w:proofErr w:type="spellStart"/>
-      <w:r>
-        <w:t>verfristen</w:t>
-      </w:r>
-      <w:proofErr w:type="spellEnd"/>
-      <w:r>
-        <w:t xml:space="preserve"> innerhalb von zwei Wochen. Wer ein Verfahren betreut, muss also regelmäßig die Seite nach seinen Verfahren durchsuchen. Dies macht in einer Kanzlei oft eine </w:t>
-      </w:r>
-      <w:proofErr w:type="spellStart"/>
-      <w:r>
-        <w:t>Sektretärin</w:t>
-      </w:r>
-      <w:proofErr w:type="spellEnd"/>
-      <w:r>
-        <w:t xml:space="preserve"> oder ein </w:t>
-      </w:r>
-      <w:proofErr w:type="spellStart"/>
-      <w:r>
-        <w:t>WissMit</w:t>
-      </w:r>
-      <w:proofErr w:type="spellEnd"/>
-      <w:r>
-        <w:t>, und dafür werden pro Woche mehrere Stunden aufgewandt.</w:t>
-      </w:r>
-    </w:p>
-    <w:p>
-      <w:r>
-        <w:t>Lösung:</w:t>
-      </w:r>
-    </w:p>
-    <w:p/>
-    <w:p>
-      <w:r>
-        <w:t xml:space="preserve">Unsere </w:t>
-      </w:r>
-      <w:proofErr w:type="spellStart"/>
-      <w:r>
-        <w:t>InsoApp</w:t>
-      </w:r>
-      <w:proofErr w:type="spellEnd"/>
-      <w:r>
-        <w:t xml:space="preserve"> nimmt diese Arbeit komplett ab, überwacht die Seite und meldet sich, wenn eine relevante Bekanntmachung gemacht wird. Dabei können konkret Stunden gespart werden, unser Schätzung nach können bei 20 Verfahren so pro Monat x Stunden eingespart werden. Die </w:t>
-      </w:r>
-      <w:proofErr w:type="spellStart"/>
-      <w:r>
-        <w:t>InsoApp</w:t>
-      </w:r>
-      <w:proofErr w:type="spellEnd"/>
-      <w:r>
-        <w:t xml:space="preserve"> ist komplett lauffähig und kann über insoapp.de abgerufen werden.</w:t>
+    </w:p>
+    <w:p>
+      <w:r>
+        <w:t xml:space="preserve">Auf www.insolvenzbekanntmachungen.de </w:t>
+      </w:r>
+      <w:r>
+        <w:t xml:space="preserve">veröffentlichen die Insolvenzgerichte </w:t>
+      </w:r>
+      <w:r>
+        <w:t>Bekanntmachungen in Insolvenzverfahren</w:t>
+      </w:r>
+      <w:r>
+        <w:t xml:space="preserve">. </w:t>
+      </w:r>
+      <w:r>
+        <w:t>Diese öffentliche Bekanntmachung erfolgt gemäß § 9 Abs. 1 InsO und setzt die zweiwöchige Beschwerdefrist in Gang. Als Insolvenzverwalter oder rechtlicher Vertreter in einem Insolvenzverfahren muss die Website also regelmäßig (mindestens einmal pro Woche) hinsichtlich aller betreuter Verfahren überprüft werden. Dies geschieht in vielen Kanzleien durch eine Sekretärin oder einen wissensch</w:t>
+      </w:r>
+      <w:r>
+        <w:t xml:space="preserve">aftlichen Mitarbeiter, die pro Woche mehrere Stunden dafür aufwenden. </w:t>
+      </w:r>
+      <w:r>
+        <w:t xml:space="preserve">  </w:t>
+      </w:r>
+    </w:p>
+    <w:p/>
+    <w:p>
+      <w:r>
+        <w:t>Unser Insolvenzradar nimmt diese Arbeit komplett ab. Die Verfahren werden einmal eingegeben.</w:t>
+      </w:r>
+      <w:r>
+        <w:t xml:space="preserve"> Danach checkt ein Programm jeden Tag alle Bekanntmachungen des Vortags und schickt dem Benutzer eine </w:t>
+      </w:r>
+      <w:proofErr w:type="spellStart"/>
+      <w:r>
+        <w:t>E-mail</w:t>
+      </w:r>
+      <w:proofErr w:type="spellEnd"/>
+      <w:r>
+        <w:t xml:space="preserve">, sobald es eine Bekanntmachung für eines der abonnierten Verfahren gibt. </w:t>
+      </w:r>
+    </w:p>
+    <w:p/>
+    <w:p>
+      <w:r>
+        <w:t>Das Tool ist bereits vollständig einsetzbar und funktionsfähig. Darüber hinaus wurde bei der Implement</w:t>
+      </w:r>
+      <w:r>
+        <w:t>ierung besonderes Augenmerk auf Sicherheit der Anwendung gelegt: die Seite ist durch ein SSL-Zertifikat https-verschlüsselt</w:t>
+      </w:r>
+      <w:r>
+        <w:t xml:space="preserve">, </w:t>
+      </w:r>
+      <w:r>
+        <w:t xml:space="preserve">die Passwörter werden ausschließlich mit der </w:t>
+      </w:r>
+      <w:proofErr w:type="spellStart"/>
+      <w:r>
+        <w:t>state</w:t>
+      </w:r>
+      <w:proofErr w:type="spellEnd"/>
+      <w:r>
+        <w:t xml:space="preserve"> oft he </w:t>
+      </w:r>
+      <w:proofErr w:type="spellStart"/>
+      <w:r>
+        <w:t>art</w:t>
+      </w:r>
+      <w:proofErr w:type="spellEnd"/>
+      <w:r>
+        <w:t xml:space="preserve"> -</w:t>
+      </w:r>
+      <w:proofErr w:type="spellStart"/>
+      <w:r>
+        <w:t>Hasfunktion</w:t>
+      </w:r>
+      <w:proofErr w:type="spellEnd"/>
+      <w:r>
+        <w:t xml:space="preserve"> </w:t>
+      </w:r>
+      <w:proofErr w:type="spellStart"/>
+      <w:r>
+        <w:t>bcrypt</w:t>
+      </w:r>
+      <w:proofErr w:type="spellEnd"/>
+      <w:r>
+        <w:t xml:space="preserve"> verschlüsselt </w:t>
+      </w:r>
+      <w:r>
+        <w:t xml:space="preserve">auf dem Server </w:t>
+      </w:r>
+      <w:r>
+        <w:t xml:space="preserve">gelagert und das verwendete Web-Framework </w:t>
+      </w:r>
+      <w:proofErr w:type="spellStart"/>
+      <w:r>
+        <w:t>Flask</w:t>
+      </w:r>
+      <w:proofErr w:type="spellEnd"/>
+      <w:r>
+        <w:t xml:space="preserve"> ist für seine Sicherheit bekannt. </w:t>
+      </w:r>
+      <w:r>
+        <w:t>Die vom Nutzer hinterlegten Daten sind also sicher</w:t>
+      </w:r>
+      <w:r>
+        <w:t xml:space="preserve">. </w:t>
+      </w:r>
+      <w:r>
+        <w:t>Unsere Websi</w:t>
+      </w:r>
+      <w:r>
+        <w:t xml:space="preserve">te ist GDPR konform und enthält keinerlei Tracking-Software oder Cookies. </w:t>
+      </w:r>
+      <w:r>
+        <w:t xml:space="preserve">Wir haben eine Feedback-Funktion </w:t>
+      </w:r>
+      <w:proofErr w:type="gramStart"/>
+      <w:r>
+        <w:t>eingebaut</w:t>
+      </w:r>
+      <w:r>
+        <w:t xml:space="preserve"> ,</w:t>
+      </w:r>
+      <w:proofErr w:type="gramEnd"/>
+      <w:r>
+        <w:t xml:space="preserve"> i</w:t>
+      </w:r>
+      <w:r>
+        <w:t xml:space="preserve">n Zukunft ist je nach Bedarf der Nutzer noch weitere </w:t>
+      </w:r>
+      <w:r>
+        <w:t>Funktionen denkbar.</w:t>
+      </w:r>
+      <w:r>
+        <w:t xml:space="preserve"> </w:t>
       </w:r>
     </w:p>
     <w:sectPr>
@@ -1496,7 +1573,7 @@
 </file>
 
 <file path=customXml/itemProps1.xml><?xml version="1.0" encoding="utf-8"?>
-<ds:datastoreItem xmlns:ds="http://schemas.openxmlformats.org/officeDocument/2006/customXml" ds:itemID="{DB0F3488-DC84-C54B-A4BF-18465C2F93F0}">
+<ds:datastoreItem xmlns:ds="http://schemas.openxmlformats.org/officeDocument/2006/customXml" ds:itemID="{B50BB511-2F70-CD4A-884A-85B0DA464B96}">
   <ds:schemaRefs>
     <ds:schemaRef ds:uri="http://schemas.openxmlformats.org/officeDocument/2006/bibliography"/>
   </ds:schemaRefs>

</xml_diff>